<commit_message>
looked at flexbox, flexboxfroggy
</commit_message>
<xml_diff>
--- a/practice/CSS/cssnotes.docx
+++ b/practice/CSS/cssnotes.docx
@@ -2,6 +2,20 @@
 <file path=word/document.xml><?xml version="1.0" encoding="utf-8"?>
 <w:document xmlns:wpc="http://schemas.microsoft.com/office/word/2010/wordprocessingCanvas" xmlns:cx="http://schemas.microsoft.com/office/drawing/2014/chartex" xmlns:cx1="http://schemas.microsoft.com/office/drawing/2015/9/8/chartex" xmlns:cx2="http://schemas.microsoft.com/office/drawing/2015/10/21/chartex" xmlns:cx3="http://schemas.microsoft.com/office/drawing/2016/5/9/chartex" xmlns:cx4="http://schemas.microsoft.com/office/drawing/2016/5/10/chartex" xmlns:cx5="http://schemas.microsoft.com/office/drawing/2016/5/11/chartex" xmlns:cx6="http://schemas.microsoft.com/office/drawing/2016/5/12/chartex" xmlns:cx7="http://schemas.microsoft.com/office/drawing/2016/5/13/chartex" xmlns:cx8="http://schemas.microsoft.com/office/drawing/2016/5/14/chartex" xmlns:mc="http://schemas.openxmlformats.org/markup-compatibility/2006" xmlns:aink="http://schemas.microsoft.com/office/drawing/2016/ink" xmlns:am3d="http://schemas.microsoft.com/office/drawing/2017/model3d" xmlns:o="urn:schemas-microsoft-com:office:office" xmlns:r="http://schemas.openxmlformats.org/officeDocument/2006/relationships" xmlns:m="http://schemas.openxmlformats.org/officeDocument/2006/math" xmlns:v="urn:schemas-microsoft-com:vml" xmlns:wp14="http://schemas.microsoft.com/office/word/2010/wordprocessingDrawing" xmlns:wp="http://schemas.openxmlformats.org/drawingml/2006/wordprocessingDrawing" xmlns:w10="urn:schemas-microsoft-com:office:word" xmlns:w="http://schemas.openxmlformats.org/wordprocessingml/2006/main" xmlns:w14="http://schemas.microsoft.com/office/word/2010/wordml" xmlns:w15="http://schemas.microsoft.com/office/word/2012/wordml" xmlns:w16cid="http://schemas.microsoft.com/office/word/2016/wordml/cid" xmlns:w16se="http://schemas.microsoft.com/office/word/2015/wordml/symex" xmlns:wpg="http://schemas.microsoft.com/office/word/2010/wordprocessingGroup" xmlns:wpi="http://schemas.microsoft.com/office/word/2010/wordprocessingInk" xmlns:wne="http://schemas.microsoft.com/office/word/2006/wordml" xmlns:wps="http://schemas.microsoft.com/office/word/2010/wordprocessingShape" mc:Ignorable="w14 w15 w16se w16cid wp14">
   <w:body>
+    <w:p>
+      <w:r>
+        <w:t>Flexbox:</w:t>
+      </w:r>
+    </w:p>
+    <w:p/>
+    <w:p>
+      <w:bookmarkStart w:id="0" w:name="_GoBack"/>
+      <w:bookmarkEnd w:id="0"/>
+      <w:r>
+        <w:t>www.flexboxfroggy.com</w:t>
+      </w:r>
+    </w:p>
+    <w:p/>
     <w:p>
       <w:r>
         <w:t>Developer browser:</w:t>
@@ -18,10 +32,7 @@
         </w:r>
       </w:hyperlink>
     </w:p>
-    <w:p>
-      <w:bookmarkStart w:id="0" w:name="_GoBack"/>
-      <w:bookmarkEnd w:id="0"/>
-    </w:p>
+    <w:p/>
     <w:p/>
     <w:p>
       <w:r>
@@ -455,6 +466,7 @@
           <w:sz w:val="18"/>
           <w:szCs w:val="18"/>
         </w:rPr>
+        <w:lastRenderedPageBreak/>
         <w:t xml:space="preserve">          </w:t>
       </w:r>
       <w:r>
@@ -643,7 +655,6 @@
           <w:sz w:val="18"/>
           <w:szCs w:val="18"/>
         </w:rPr>
-        <w:lastRenderedPageBreak/>
         <w:t xml:space="preserve">          </w:t>
       </w:r>
       <w:r>

</xml_diff>

<commit_message>
training on reset and normalize
</commit_message>
<xml_diff>
--- a/practice/CSS/cssnotes.docx
+++ b/practice/CSS/cssnotes.docx
@@ -4,13 +4,58 @@
   <w:body>
     <w:p>
       <w:r>
-        <w:t>Flexbox:</w:t>
-      </w:r>
-    </w:p>
-    <w:p/>
-    <w:p>
+        <w:t>*CSS normalize:</w:t>
+      </w:r>
+      <w:r>
+        <w:t xml:space="preserve"> (use either reset or normalize)</w:t>
+      </w:r>
       <w:bookmarkStart w:id="0" w:name="_GoBack"/>
       <w:bookmarkEnd w:id="0"/>
+    </w:p>
+    <w:p/>
+    <w:p>
+      <w:hyperlink r:id="rId5" w:history="1">
+        <w:r>
+          <w:rPr>
+            <w:rStyle w:val="Hyperlink"/>
+          </w:rPr>
+          <w:t>https://necolas.github.io/normalize.css/</w:t>
+        </w:r>
+      </w:hyperlink>
+    </w:p>
+    <w:p/>
+    <w:p/>
+    <w:p>
+      <w:r>
+        <w:t>*</w:t>
+      </w:r>
+      <w:r>
+        <w:t>CSS reset:</w:t>
+      </w:r>
+    </w:p>
+    <w:p/>
+    <w:p>
+      <w:hyperlink r:id="rId6" w:history="1">
+        <w:r>
+          <w:rPr>
+            <w:rStyle w:val="Hyperlink"/>
+          </w:rPr>
+          <w:t>https://meyerweb.com/eric/tools/css/reset/</w:t>
+        </w:r>
+      </w:hyperlink>
+    </w:p>
+    <w:p/>
+    <w:p/>
+    <w:p>
+      <w:r>
+        <w:t>*</w:t>
+      </w:r>
+      <w:r>
+        <w:t>Flexbox:</w:t>
+      </w:r>
+    </w:p>
+    <w:p/>
+    <w:p>
       <w:r>
         <w:t>www.flexboxfroggy.com</w:t>
       </w:r>
@@ -18,12 +63,15 @@
     <w:p/>
     <w:p>
       <w:r>
+        <w:t>*</w:t>
+      </w:r>
+      <w:r>
         <w:t>Developer browser:</w:t>
       </w:r>
     </w:p>
     <w:p/>
     <w:p>
-      <w:hyperlink r:id="rId5" w:history="1">
+      <w:hyperlink r:id="rId7" w:history="1">
         <w:r>
           <w:rPr>
             <w:rStyle w:val="Hyperlink"/>
@@ -33,8 +81,10 @@
       </w:hyperlink>
     </w:p>
     <w:p/>
-    <w:p/>
-    <w:p>
+    <w:p>
+      <w:r>
+        <w:t>*</w:t>
+      </w:r>
       <w:r>
         <w:t>DOM = Document object model</w:t>
       </w:r>
@@ -59,12 +109,15 @@
     <w:p/>
     <w:p>
       <w:r>
+        <w:t>*</w:t>
+      </w:r>
+      <w:r>
         <w:t>For images:</w:t>
       </w:r>
     </w:p>
     <w:p/>
     <w:p>
-      <w:hyperlink r:id="rId6" w:history="1">
+      <w:hyperlink r:id="rId8" w:history="1">
         <w:r>
           <w:rPr>
             <w:rStyle w:val="Hyperlink"/>
@@ -78,18 +131,22 @@
     </w:p>
     <w:p/>
     <w:p>
-      <w:proofErr w:type="spellStart"/>
-      <w:r>
-        <w:t>Cheatsheet</w:t>
-      </w:r>
-      <w:proofErr w:type="spellEnd"/>
-      <w:r>
-        <w:t>:</w:t>
-      </w:r>
-    </w:p>
-    <w:p/>
-    <w:p>
-      <w:hyperlink r:id="rId7" w:history="1">
+      <w:r>
+        <w:t>*</w:t>
+      </w:r>
+      <w:r>
+        <w:t>Cheat</w:t>
+      </w:r>
+      <w:r>
+        <w:t xml:space="preserve"> </w:t>
+      </w:r>
+      <w:r>
+        <w:t>sheet:</w:t>
+      </w:r>
+    </w:p>
+    <w:p/>
+    <w:p>
+      <w:hyperlink r:id="rId9" w:history="1">
         <w:r>
           <w:rPr>
             <w:rStyle w:val="Hyperlink"/>
@@ -466,7 +523,6 @@
           <w:sz w:val="18"/>
           <w:szCs w:val="18"/>
         </w:rPr>
-        <w:lastRenderedPageBreak/>
         <w:t xml:space="preserve">          </w:t>
       </w:r>
       <w:r>

</xml_diff>

<commit_message>
looked at color theory
</commit_message>
<xml_diff>
--- a/practice/CSS/cssnotes.docx
+++ b/practice/CSS/cssnotes.docx
@@ -9,46 +9,70 @@
           <w:szCs w:val="28"/>
         </w:rPr>
       </w:pPr>
-      <w:r>
-        <w:rPr>
-          <w:sz w:val="28"/>
-          <w:szCs w:val="28"/>
-        </w:rPr>
-        <w:t>Difference between flexbox and grid?</w:t>
-      </w:r>
-    </w:p>
-    <w:p>
-      <w:pPr>
-        <w:rPr>
-          <w:sz w:val="28"/>
-          <w:szCs w:val="28"/>
-        </w:rPr>
-      </w:pPr>
-      <w:r>
-        <w:rPr>
-          <w:sz w:val="28"/>
-          <w:szCs w:val="28"/>
-        </w:rPr>
-        <w:t xml:space="preserve">Flexbox is one-dimensional </w:t>
-      </w:r>
-      <w:proofErr w:type="spellStart"/>
-      <w:r>
-        <w:rPr>
-          <w:sz w:val="28"/>
-          <w:szCs w:val="28"/>
-        </w:rPr>
-        <w:t>i.e</w:t>
-      </w:r>
-      <w:proofErr w:type="spellEnd"/>
-      <w:r>
-        <w:rPr>
-          <w:sz w:val="28"/>
-          <w:szCs w:val="28"/>
-        </w:rPr>
-        <w:t xml:space="preserve"> all lined in a single row.</w:t>
-      </w:r>
       <w:bookmarkStart w:id="0" w:name="_GoBack"/>
       <w:bookmarkEnd w:id="0"/>
+    </w:p>
+    <w:p>
+      <w:pPr>
+        <w:rPr>
+          <w:sz w:val="28"/>
+          <w:szCs w:val="28"/>
+        </w:rPr>
+      </w:pPr>
+    </w:p>
+    <w:p>
+      <w:pPr>
+        <w:rPr>
+          <w:sz w:val="28"/>
+          <w:szCs w:val="28"/>
+        </w:rPr>
+      </w:pPr>
+    </w:p>
+    <w:p>
+      <w:pPr>
+        <w:rPr>
+          <w:sz w:val="28"/>
+          <w:szCs w:val="28"/>
+        </w:rPr>
+      </w:pPr>
+      <w:r>
+        <w:rPr>
+          <w:sz w:val="28"/>
+          <w:szCs w:val="28"/>
+        </w:rPr>
+        <w:t>Difference between flexbox and grid?</w:t>
+      </w:r>
+    </w:p>
+    <w:p>
+      <w:pPr>
+        <w:rPr>
+          <w:sz w:val="28"/>
+          <w:szCs w:val="28"/>
+        </w:rPr>
+      </w:pPr>
+      <w:r>
+        <w:rPr>
+          <w:sz w:val="28"/>
+          <w:szCs w:val="28"/>
+        </w:rPr>
+        <w:t xml:space="preserve">Flexbox is one-dimensional </w:t>
+      </w:r>
+      <w:proofErr w:type="spellStart"/>
+      <w:r>
+        <w:rPr>
+          <w:sz w:val="28"/>
+          <w:szCs w:val="28"/>
+        </w:rPr>
+        <w:t>i.e</w:t>
+      </w:r>
+      <w:proofErr w:type="spellEnd"/>
+      <w:r>
+        <w:rPr>
+          <w:sz w:val="28"/>
+          <w:szCs w:val="28"/>
+        </w:rPr>
+        <w:t xml:space="preserve"> all lined in a single row.</w:t>
+      </w:r>
     </w:p>
     <w:p>
       <w:pPr>
@@ -873,6 +897,7 @@
         <w:rPr>
           <w:rFonts w:ascii="Times New Roman" w:eastAsia="Times New Roman" w:hAnsi="Times New Roman" w:cs="Times New Roman"/>
         </w:rPr>
+        <w:lastRenderedPageBreak/>
         <w:t>:even</w:t>
       </w:r>
       <w:proofErr w:type="gramEnd"/>
@@ -902,7 +927,6 @@
     <w:p/>
     <w:p>
       <w:r>
-        <w:lastRenderedPageBreak/>
         <w:t>*z-index</w:t>
       </w:r>
     </w:p>
@@ -1952,6 +1976,7 @@
         <w:ind w:left="360"/>
       </w:pPr>
       <w:r>
+        <w:lastRenderedPageBreak/>
         <w:t>Ids</w:t>
       </w:r>
       <w:r>
@@ -2023,7 +2048,6 @@
           <w:rFonts w:hint="cs"/>
           <w:rtl/>
         </w:rPr>
-        <w:lastRenderedPageBreak/>
         <w:t>*</w:t>
       </w:r>
       <w:r>

</xml_diff>

<commit_message>
created a googlefonts html file and practiced integrating google fonts to our page
</commit_message>
<xml_diff>
--- a/practice/CSS/cssnotes.docx
+++ b/practice/CSS/cssnotes.docx
@@ -9,8 +9,6 @@
           <w:szCs w:val="28"/>
         </w:rPr>
       </w:pPr>
-      <w:bookmarkStart w:id="0" w:name="_GoBack"/>
-      <w:bookmarkEnd w:id="0"/>
     </w:p>
     <w:p>
       <w:pPr>
@@ -2057,6 +2055,207 @@
         <w:t xml:space="preserve"> </w:t>
       </w:r>
     </w:p>
+    <w:p/>
+    <w:p/>
+    <w:p>
+      <w:pPr>
+        <w:rPr>
+          <w:u w:val="single"/>
+        </w:rPr>
+      </w:pPr>
+      <w:r>
+        <w:rPr>
+          <w:u w:val="single"/>
+        </w:rPr>
+        <w:t>Responsive design</w:t>
+      </w:r>
+    </w:p>
+    <w:p>
+      <w:pPr>
+        <w:rPr>
+          <w:u w:val="single"/>
+        </w:rPr>
+      </w:pPr>
+    </w:p>
+    <w:p>
+      <w:r>
+        <w:t>R</w:t>
+      </w:r>
+      <w:r>
+        <w:t>esolution</w:t>
+      </w:r>
+      <w:r>
+        <w:t>s:</w:t>
+      </w:r>
+    </w:p>
+    <w:p/>
+    <w:p>
+      <w:pPr>
+        <w:pStyle w:val="ListParagraph"/>
+        <w:numPr>
+          <w:ilvl w:val="0"/>
+          <w:numId w:val="1"/>
+        </w:numPr>
+      </w:pPr>
+      <w:r>
+        <w:t>HD 1920</w:t>
+      </w:r>
+      <w:r>
+        <w:t xml:space="preserve"> x 1080</w:t>
+      </w:r>
+      <w:r>
+        <w:t xml:space="preserve"> is recommended at the moment</w:t>
+      </w:r>
+      <w:r>
+        <w:t xml:space="preserve"> (for larger screens </w:t>
+      </w:r>
+      <w:proofErr w:type="spellStart"/>
+      <w:r>
+        <w:t>e.g</w:t>
+      </w:r>
+      <w:proofErr w:type="spellEnd"/>
+      <w:r>
+        <w:t xml:space="preserve"> laptop).</w:t>
+      </w:r>
+    </w:p>
+    <w:p/>
+    <w:p/>
+    <w:p>
+      <w:pPr>
+        <w:rPr>
+          <w:u w:val="single"/>
+        </w:rPr>
+      </w:pPr>
+      <w:r>
+        <w:rPr>
+          <w:u w:val="single"/>
+        </w:rPr>
+        <w:t>Google-Fonts</w:t>
+      </w:r>
+    </w:p>
+    <w:p>
+      <w:pPr>
+        <w:rPr>
+          <w:u w:val="single"/>
+        </w:rPr>
+      </w:pPr>
+    </w:p>
+    <w:p>
+      <w:pPr>
+        <w:pStyle w:val="ListParagraph"/>
+        <w:numPr>
+          <w:ilvl w:val="0"/>
+          <w:numId w:val="1"/>
+        </w:numPr>
+      </w:pPr>
+      <w:r>
+        <w:t xml:space="preserve">Monospace is </w:t>
+      </w:r>
+      <w:r>
+        <w:t>recommended</w:t>
+      </w:r>
+      <w:r>
+        <w:t xml:space="preserve"> for coding, the reason is </w:t>
+      </w:r>
+      <w:r>
+        <w:t>that each letter have almost equal width.</w:t>
+      </w:r>
+    </w:p>
+    <w:p>
+      <w:pPr>
+        <w:pStyle w:val="ListParagraph"/>
+        <w:numPr>
+          <w:ilvl w:val="0"/>
+          <w:numId w:val="1"/>
+        </w:numPr>
+      </w:pPr>
+      <w:r>
+        <w:t>serif and san serif, its recommended to use serif for headings and san serif for other text.</w:t>
+      </w:r>
+    </w:p>
+    <w:p>
+      <w:pPr>
+        <w:pStyle w:val="ListParagraph"/>
+        <w:numPr>
+          <w:ilvl w:val="0"/>
+          <w:numId w:val="1"/>
+        </w:numPr>
+      </w:pPr>
+      <w:r>
+        <w:t xml:space="preserve">2 fonts are recommended, 3 </w:t>
+      </w:r>
+      <w:r>
+        <w:t xml:space="preserve">fonts </w:t>
+      </w:r>
+      <w:bookmarkStart w:id="0" w:name="_GoBack"/>
+      <w:bookmarkEnd w:id="0"/>
+      <w:r>
+        <w:t>is max.</w:t>
+      </w:r>
+    </w:p>
+    <w:p/>
+    <w:p>
+      <w:r>
+        <w:t>cool google font combinations</w:t>
+      </w:r>
+    </w:p>
+    <w:p/>
+    <w:p>
+      <w:hyperlink r:id="rId12" w:history="1">
+        <w:r>
+          <w:rPr>
+            <w:rStyle w:val="Hyperlink"/>
+          </w:rPr>
+          <w:t>https://weloveitbut.com/google-font-combinations/</w:t>
+        </w:r>
+      </w:hyperlink>
+    </w:p>
+    <w:p/>
+    <w:p>
+      <w:r>
+        <w:t>Loading google fonts</w:t>
+      </w:r>
+    </w:p>
+    <w:p/>
+    <w:p>
+      <w:pPr>
+        <w:pStyle w:val="ListParagraph"/>
+        <w:numPr>
+          <w:ilvl w:val="0"/>
+          <w:numId w:val="5"/>
+        </w:numPr>
+      </w:pPr>
+      <w:r>
+        <w:t>choose fonts, one for heading and one for body text</w:t>
+      </w:r>
+    </w:p>
+    <w:p>
+      <w:pPr>
+        <w:pStyle w:val="ListParagraph"/>
+        <w:numPr>
+          <w:ilvl w:val="0"/>
+          <w:numId w:val="5"/>
+        </w:numPr>
+      </w:pPr>
+      <w:r>
+        <w:t>Use ‘import’ instead of link to load the fonts to your page. ‘Import’ avoids writing the font link in each page.</w:t>
+      </w:r>
+    </w:p>
+    <w:p>
+      <w:pPr>
+        <w:pStyle w:val="ListParagraph"/>
+        <w:numPr>
+          <w:ilvl w:val="0"/>
+          <w:numId w:val="5"/>
+        </w:numPr>
+      </w:pPr>
+      <w:r>
+        <w:t>Then use font-family to assign the fonts.</w:t>
+      </w:r>
+    </w:p>
+    <w:p/>
+    <w:p/>
+    <w:p/>
     <w:sectPr>
       <w:pgSz w:w="12240" w:h="15840"/>
       <w:pgMar w:top="1440" w:right="1440" w:bottom="1440" w:left="1440" w:header="720" w:footer="720" w:gutter="0"/>
@@ -2070,6 +2269,95 @@
 <file path=word/numbering.xml><?xml version="1.0" encoding="utf-8"?>
 <w:numbering xmlns:wpc="http://schemas.microsoft.com/office/word/2010/wordprocessingCanvas" xmlns:cx="http://schemas.microsoft.com/office/drawing/2014/chartex" xmlns:cx1="http://schemas.microsoft.com/office/drawing/2015/9/8/chartex" xmlns:cx2="http://schemas.microsoft.com/office/drawing/2015/10/21/chartex" xmlns:cx3="http://schemas.microsoft.com/office/drawing/2016/5/9/chartex" xmlns:cx4="http://schemas.microsoft.com/office/drawing/2016/5/10/chartex" xmlns:cx5="http://schemas.microsoft.com/office/drawing/2016/5/11/chartex" xmlns:cx6="http://schemas.microsoft.com/office/drawing/2016/5/12/chartex" xmlns:cx7="http://schemas.microsoft.com/office/drawing/2016/5/13/chartex" xmlns:cx8="http://schemas.microsoft.com/office/drawing/2016/5/14/chartex" xmlns:mc="http://schemas.openxmlformats.org/markup-compatibility/2006" xmlns:aink="http://schemas.microsoft.com/office/drawing/2016/ink" xmlns:am3d="http://schemas.microsoft.com/office/drawing/2017/model3d" xmlns:o="urn:schemas-microsoft-com:office:office" xmlns:r="http://schemas.openxmlformats.org/officeDocument/2006/relationships" xmlns:m="http://schemas.openxmlformats.org/officeDocument/2006/math" xmlns:v="urn:schemas-microsoft-com:vml" xmlns:wp14="http://schemas.microsoft.com/office/word/2010/wordprocessingDrawing" xmlns:wp="http://schemas.openxmlformats.org/drawingml/2006/wordprocessingDrawing" xmlns:w10="urn:schemas-microsoft-com:office:word" xmlns:w="http://schemas.openxmlformats.org/wordprocessingml/2006/main" xmlns:w14="http://schemas.microsoft.com/office/word/2010/wordml" xmlns:w15="http://schemas.microsoft.com/office/word/2012/wordml" xmlns:w16cid="http://schemas.microsoft.com/office/word/2016/wordml/cid" xmlns:w16se="http://schemas.microsoft.com/office/word/2015/wordml/symex" xmlns:wpg="http://schemas.microsoft.com/office/word/2010/wordprocessingGroup" xmlns:wpi="http://schemas.microsoft.com/office/word/2010/wordprocessingInk" xmlns:wne="http://schemas.microsoft.com/office/word/2006/wordml" xmlns:wps="http://schemas.microsoft.com/office/word/2010/wordprocessingShape" mc:Ignorable="w14 w15 w16se w16cid wp14">
   <w:abstractNum w:abstractNumId="0" w15:restartNumberingAfterBreak="0">
+    <w:nsid w:val="01E84C82"/>
+    <w:multiLevelType w:val="hybridMultilevel"/>
+    <w:tmpl w:val="1B82B9EE"/>
+    <w:lvl w:ilvl="0" w:tplc="04090011">
+      <w:start w:val="1"/>
+      <w:numFmt w:val="decimal"/>
+      <w:lvlText w:val="%1)"/>
+      <w:lvlJc w:val="left"/>
+      <w:pPr>
+        <w:ind w:left="720" w:hanging="360"/>
+      </w:pPr>
+      <w:rPr>
+        <w:rFonts w:hint="default"/>
+      </w:rPr>
+    </w:lvl>
+    <w:lvl w:ilvl="1" w:tplc="04090019" w:tentative="1">
+      <w:start w:val="1"/>
+      <w:numFmt w:val="lowerLetter"/>
+      <w:lvlText w:val="%2."/>
+      <w:lvlJc w:val="left"/>
+      <w:pPr>
+        <w:ind w:left="1440" w:hanging="360"/>
+      </w:pPr>
+    </w:lvl>
+    <w:lvl w:ilvl="2" w:tplc="0409001B" w:tentative="1">
+      <w:start w:val="1"/>
+      <w:numFmt w:val="lowerRoman"/>
+      <w:lvlText w:val="%3."/>
+      <w:lvlJc w:val="right"/>
+      <w:pPr>
+        <w:ind w:left="2160" w:hanging="180"/>
+      </w:pPr>
+    </w:lvl>
+    <w:lvl w:ilvl="3" w:tplc="0409000F" w:tentative="1">
+      <w:start w:val="1"/>
+      <w:numFmt w:val="decimal"/>
+      <w:lvlText w:val="%4."/>
+      <w:lvlJc w:val="left"/>
+      <w:pPr>
+        <w:ind w:left="2880" w:hanging="360"/>
+      </w:pPr>
+    </w:lvl>
+    <w:lvl w:ilvl="4" w:tplc="04090019" w:tentative="1">
+      <w:start w:val="1"/>
+      <w:numFmt w:val="lowerLetter"/>
+      <w:lvlText w:val="%5."/>
+      <w:lvlJc w:val="left"/>
+      <w:pPr>
+        <w:ind w:left="3600" w:hanging="360"/>
+      </w:pPr>
+    </w:lvl>
+    <w:lvl w:ilvl="5" w:tplc="0409001B" w:tentative="1">
+      <w:start w:val="1"/>
+      <w:numFmt w:val="lowerRoman"/>
+      <w:lvlText w:val="%6."/>
+      <w:lvlJc w:val="right"/>
+      <w:pPr>
+        <w:ind w:left="4320" w:hanging="180"/>
+      </w:pPr>
+    </w:lvl>
+    <w:lvl w:ilvl="6" w:tplc="0409000F" w:tentative="1">
+      <w:start w:val="1"/>
+      <w:numFmt w:val="decimal"/>
+      <w:lvlText w:val="%7."/>
+      <w:lvlJc w:val="left"/>
+      <w:pPr>
+        <w:ind w:left="5040" w:hanging="360"/>
+      </w:pPr>
+    </w:lvl>
+    <w:lvl w:ilvl="7" w:tplc="04090019" w:tentative="1">
+      <w:start w:val="1"/>
+      <w:numFmt w:val="lowerLetter"/>
+      <w:lvlText w:val="%8."/>
+      <w:lvlJc w:val="left"/>
+      <w:pPr>
+        <w:ind w:left="5760" w:hanging="360"/>
+      </w:pPr>
+    </w:lvl>
+    <w:lvl w:ilvl="8" w:tplc="0409001B" w:tentative="1">
+      <w:start w:val="1"/>
+      <w:numFmt w:val="lowerRoman"/>
+      <w:lvlText w:val="%9."/>
+      <w:lvlJc w:val="right"/>
+      <w:pPr>
+        <w:ind w:left="6480" w:hanging="180"/>
+      </w:pPr>
+    </w:lvl>
+  </w:abstractNum>
+  <w:abstractNum w:abstractNumId="1" w15:restartNumberingAfterBreak="0">
     <w:nsid w:val="388C1BAA"/>
     <w:multiLevelType w:val="hybridMultilevel"/>
     <w:tmpl w:val="C12E84FA"/>
@@ -2182,7 +2470,7 @@
       </w:rPr>
     </w:lvl>
   </w:abstractNum>
-  <w:abstractNum w:abstractNumId="1" w15:restartNumberingAfterBreak="0">
+  <w:abstractNum w:abstractNumId="2" w15:restartNumberingAfterBreak="0">
     <w:nsid w:val="451459FB"/>
     <w:multiLevelType w:val="hybridMultilevel"/>
     <w:tmpl w:val="64DA94FE"/>
@@ -2294,7 +2582,7 @@
       </w:rPr>
     </w:lvl>
   </w:abstractNum>
-  <w:abstractNum w:abstractNumId="2" w15:restartNumberingAfterBreak="0">
+  <w:abstractNum w:abstractNumId="3" w15:restartNumberingAfterBreak="0">
     <w:nsid w:val="4C046B46"/>
     <w:multiLevelType w:val="hybridMultilevel"/>
     <w:tmpl w:val="D2E641E6"/>
@@ -2407,7 +2695,7 @@
       </w:rPr>
     </w:lvl>
   </w:abstractNum>
-  <w:abstractNum w:abstractNumId="3" w15:restartNumberingAfterBreak="0">
+  <w:abstractNum w:abstractNumId="4" w15:restartNumberingAfterBreak="0">
     <w:nsid w:val="54C13D6E"/>
     <w:multiLevelType w:val="hybridMultilevel"/>
     <w:tmpl w:val="C1A0B1BE"/>
@@ -2520,16 +2808,19 @@
     </w:lvl>
   </w:abstractNum>
   <w:num w:numId="1">
+    <w:abstractNumId w:val="3"/>
+  </w:num>
+  <w:num w:numId="2">
+    <w:abstractNumId w:val="1"/>
+  </w:num>
+  <w:num w:numId="3">
     <w:abstractNumId w:val="2"/>
   </w:num>
-  <w:num w:numId="2">
+  <w:num w:numId="4">
+    <w:abstractNumId w:val="4"/>
+  </w:num>
+  <w:num w:numId="5">
     <w:abstractNumId w:val="0"/>
-  </w:num>
-  <w:num w:numId="3">
-    <w:abstractNumId w:val="1"/>
-  </w:num>
-  <w:num w:numId="4">
-    <w:abstractNumId w:val="3"/>
   </w:num>
 </w:numbering>
 </file>

</xml_diff>